<commit_message>
Agregado diagrama PUDS al informe
</commit_message>
<xml_diff>
--- a/Documentacion/Registro Pedagogico Augusto Villazon.docx
+++ b/Documentacion/Registro Pedagogico Augusto Villazon.docx
@@ -2959,8 +2959,6 @@
           <w:szCs w:val="24"/>
         </w:rPr>
       </w:pPr>
-      <w:bookmarkStart w:id="8" w:name="_GoBack"/>
-      <w:bookmarkEnd w:id="8"/>
       <w:r>
         <w:rPr>
           <w:rFonts w:ascii="Arial" w:hAnsi="Arial" w:cs="Arial"/>
@@ -3403,12 +3401,12 @@
         <w:spacing w:after="240"/>
         <w:ind w:left="426" w:hanging="426"/>
       </w:pPr>
-      <w:bookmarkStart w:id="9" w:name="_Toc355802413"/>
+      <w:bookmarkStart w:id="8" w:name="_Toc355802413"/>
       <w:r>
         <w:lastRenderedPageBreak/>
         <w:t>JUSTIFICACIÓN</w:t>
       </w:r>
-      <w:bookmarkEnd w:id="9"/>
+      <w:bookmarkEnd w:id="8"/>
     </w:p>
     <w:p>
       <w:pPr>
@@ -3530,7 +3528,7 @@
           <w:szCs w:val="28"/>
         </w:rPr>
       </w:pPr>
-      <w:bookmarkStart w:id="10" w:name="_Toc355802414"/>
+      <w:bookmarkStart w:id="9" w:name="_Toc355802414"/>
       <w:r>
         <w:br w:type="page"/>
       </w:r>
@@ -3549,42 +3547,88 @@
         <w:lastRenderedPageBreak/>
         <w:t>METODOLOGÍA</w:t>
       </w:r>
+      <w:bookmarkEnd w:id="9"/>
+    </w:p>
+    <w:p>
+      <w:pPr>
+        <w:jc w:val="both"/>
+        <w:rPr>
+          <w:rFonts w:ascii="Arial" w:hAnsi="Arial" w:cs="Arial"/>
+          <w:sz w:val="24"/>
+          <w:szCs w:val="24"/>
+          <w:lang w:val="es-ES"/>
+        </w:rPr>
+      </w:pPr>
+      <w:r>
+        <w:rPr>
+          <w:rFonts w:ascii="Arial" w:hAnsi="Arial" w:cs="Arial"/>
+          <w:sz w:val="24"/>
+          <w:szCs w:val="24"/>
+          <w:lang w:val="es-ES"/>
+        </w:rPr>
+        <w:t>Este Sistema se desarrollara siguiendo los pasos del Proceso Unificado de Desarrollo de Software (P.U.D.S.), ya que es un proceso</w:t>
+      </w:r>
+      <w:r>
+        <w:rPr>
+          <w:rFonts w:ascii="Arial" w:hAnsi="Arial" w:cs="Arial"/>
+          <w:sz w:val="24"/>
+          <w:szCs w:val="24"/>
+          <w:lang w:val="es-ES"/>
+        </w:rPr>
+        <w:t xml:space="preserve"> dirigido por los casos de uso, centrado en la Arquitectura, iterativo e incremental; así también se utilizará en la elaboración la herramienta de Lenguaje Unificado de Modelado (U.M.L.)</w:t>
+      </w:r>
+      <w:r>
+        <w:rPr>
+          <w:rFonts w:ascii="Arial" w:hAnsi="Arial" w:cs="Arial"/>
+          <w:sz w:val="24"/>
+          <w:szCs w:val="24"/>
+          <w:lang w:val="es-ES"/>
+        </w:rPr>
+        <w:t>.</w:t>
+      </w:r>
+    </w:p>
+    <w:p>
+      <w:pPr>
+        <w:jc w:val="both"/>
+      </w:pPr>
+      <w:r>
+        <w:rPr>
+          <w:noProof/>
+          <w:lang w:eastAsia="es-BO"/>
+        </w:rPr>
+        <w:drawing>
+          <wp:inline distT="0" distB="0" distL="0" distR="0" wp14:anchorId="5272E11F" wp14:editId="1C33459F">
+            <wp:extent cx="5543550" cy="3695700"/>
+            <wp:effectExtent l="0" t="0" r="0" b="0"/>
+            <wp:docPr id="2" name="Gráfico 2"/>
+            <wp:cNvGraphicFramePr/>
+            <a:graphic xmlns:a="http://schemas.openxmlformats.org/drawingml/2006/main">
+              <a:graphicData uri="http://schemas.openxmlformats.org/drawingml/2006/chart">
+                <c:chart xmlns:c="http://schemas.openxmlformats.org/drawingml/2006/chart" xmlns:r="http://schemas.openxmlformats.org/officeDocument/2006/relationships" r:id="rId11"/>
+              </a:graphicData>
+            </a:graphic>
+          </wp:inline>
+        </w:drawing>
+      </w:r>
+    </w:p>
+    <w:p>
+      <w:pPr>
+        <w:rPr>
+          <w:b/>
+          <w:color w:val="365F91" w:themeColor="accent1" w:themeShade="BF"/>
+          <w:sz w:val="36"/>
+        </w:rPr>
+      </w:pPr>
+      <w:r>
+        <w:rPr>
+          <w:b/>
+          <w:color w:val="365F91" w:themeColor="accent1" w:themeShade="BF"/>
+          <w:sz w:val="36"/>
+        </w:rPr>
+        <w:br w:type="page"/>
+      </w:r>
+      <w:bookmarkStart w:id="10" w:name="_GoBack"/>
       <w:bookmarkEnd w:id="10"/>
-    </w:p>
-    <w:p>
-      <w:pPr>
-        <w:jc w:val="both"/>
-        <w:rPr>
-          <w:rFonts w:ascii="Arial" w:hAnsi="Arial" w:cs="Arial"/>
-          <w:sz w:val="24"/>
-          <w:szCs w:val="24"/>
-          <w:lang w:val="es-ES"/>
-        </w:rPr>
-      </w:pPr>
-      <w:r>
-        <w:rPr>
-          <w:rFonts w:ascii="Arial" w:hAnsi="Arial" w:cs="Arial"/>
-          <w:sz w:val="24"/>
-          <w:szCs w:val="24"/>
-          <w:lang w:val="es-ES"/>
-        </w:rPr>
-        <w:t>Este Sistema se desarrollara siguiendo los pasos del Proceso Unificado de Desarrollo de Software (P.U.D.S.), ya que es un proceso</w:t>
-      </w:r>
-      <w:r>
-        <w:rPr>
-          <w:rFonts w:ascii="Arial" w:hAnsi="Arial" w:cs="Arial"/>
-          <w:sz w:val="24"/>
-          <w:szCs w:val="24"/>
-          <w:lang w:val="es-ES"/>
-        </w:rPr>
-        <w:t xml:space="preserve"> dirigido por los casos de uso, centrado en la Arquitectura, iterativo e incremental; así también se utilizará en la elaboración la herramienta de Lenguaje Unificado de Modelado (U.M.L.)</w:t>
-      </w:r>
-    </w:p>
-    <w:p/>
-    <w:p>
-      <w:r>
-        <w:br w:type="page"/>
-      </w:r>
     </w:p>
     <w:p>
       <w:pPr>
@@ -4708,8 +4752,8 @@
       </w:pPr>
     </w:p>
     <w:sectPr>
-      <w:footerReference w:type="default" r:id="rId11"/>
-      <w:footerReference w:type="first" r:id="rId12"/>
+      <w:footerReference w:type="default" r:id="rId12"/>
+      <w:footerReference w:type="first" r:id="rId13"/>
       <w:pgSz w:w="12240" w:h="15840" w:code="1"/>
       <w:pgMar w:top="1417" w:right="1701" w:bottom="1417" w:left="1701" w:header="708" w:footer="708" w:gutter="0"/>
       <w:pgBorders w:display="firstPage" w:offsetFrom="page">
@@ -4818,7 +4862,7 @@
             <w:szCs w:val="28"/>
             <w:lang w:val="es-ES"/>
           </w:rPr>
-          <w:t>6</w:t>
+          <w:t>8</w:t>
         </w:r>
         <w:r>
           <w:rPr>
@@ -7790,6 +7834,639 @@
 </w:styles>
 </file>
 
+<file path=word/charts/chart1.xml><?xml version="1.0" encoding="utf-8"?>
+<c:chartSpace xmlns:c="http://schemas.openxmlformats.org/drawingml/2006/chart" xmlns:a="http://schemas.openxmlformats.org/drawingml/2006/main" xmlns:r="http://schemas.openxmlformats.org/officeDocument/2006/relationships">
+  <c:date1904 val="0"/>
+  <c:lang val="es-BO"/>
+  <c:roundedCorners val="0"/>
+  <mc:AlternateContent xmlns:mc="http://schemas.openxmlformats.org/markup-compatibility/2006">
+    <mc:Choice xmlns:c14="http://schemas.microsoft.com/office/drawing/2007/8/2/chart" Requires="c14">
+      <c14:style val="102"/>
+    </mc:Choice>
+    <mc:Fallback>
+      <c:style val="2"/>
+    </mc:Fallback>
+  </mc:AlternateContent>
+  <c:chart>
+    <c:autoTitleDeleted val="0"/>
+    <c:view3D>
+      <c:rotX val="15"/>
+      <c:rotY val="20"/>
+      <c:rAngAx val="0"/>
+      <c:perspective val="30"/>
+    </c:view3D>
+    <c:floor>
+      <c:thickness val="0"/>
+    </c:floor>
+    <c:sideWall>
+      <c:thickness val="0"/>
+    </c:sideWall>
+    <c:backWall>
+      <c:thickness val="0"/>
+    </c:backWall>
+    <c:plotArea>
+      <c:layout/>
+      <c:line3DChart>
+        <c:grouping val="standard"/>
+        <c:varyColors val="0"/>
+        <c:ser>
+          <c:idx val="0"/>
+          <c:order val="0"/>
+          <c:tx>
+            <c:strRef>
+              <c:f>Hoja1!$B$1</c:f>
+              <c:strCache>
+                <c:ptCount val="1"/>
+                <c:pt idx="0">
+                  <c:v>Requisitos</c:v>
+                </c:pt>
+              </c:strCache>
+            </c:strRef>
+          </c:tx>
+          <c:cat>
+            <c:strRef>
+              <c:f>Hoja1!$A$2:$A$13</c:f>
+              <c:strCache>
+                <c:ptCount val="12"/>
+                <c:pt idx="0">
+                  <c:v>Inicio</c:v>
+                </c:pt>
+                <c:pt idx="1">
+                  <c:v>inicio</c:v>
+                </c:pt>
+                <c:pt idx="2">
+                  <c:v>inicio</c:v>
+                </c:pt>
+                <c:pt idx="3">
+                  <c:v>Elaboración</c:v>
+                </c:pt>
+                <c:pt idx="4">
+                  <c:v>Elaboración</c:v>
+                </c:pt>
+                <c:pt idx="5">
+                  <c:v>Elaboración</c:v>
+                </c:pt>
+                <c:pt idx="6">
+                  <c:v>Construcción</c:v>
+                </c:pt>
+                <c:pt idx="7">
+                  <c:v>Construcción</c:v>
+                </c:pt>
+                <c:pt idx="8">
+                  <c:v>Construcción</c:v>
+                </c:pt>
+                <c:pt idx="9">
+                  <c:v>Transición</c:v>
+                </c:pt>
+                <c:pt idx="10">
+                  <c:v>Transición</c:v>
+                </c:pt>
+                <c:pt idx="11">
+                  <c:v>Transición</c:v>
+                </c:pt>
+              </c:strCache>
+            </c:strRef>
+          </c:cat>
+          <c:val>
+            <c:numRef>
+              <c:f>Hoja1!$B$2:$B$13</c:f>
+              <c:numCache>
+                <c:formatCode>General</c:formatCode>
+                <c:ptCount val="12"/>
+                <c:pt idx="0">
+                  <c:v>10</c:v>
+                </c:pt>
+                <c:pt idx="1">
+                  <c:v>20</c:v>
+                </c:pt>
+                <c:pt idx="2">
+                  <c:v>30</c:v>
+                </c:pt>
+                <c:pt idx="3">
+                  <c:v>40</c:v>
+                </c:pt>
+                <c:pt idx="4">
+                  <c:v>30</c:v>
+                </c:pt>
+                <c:pt idx="5">
+                  <c:v>20</c:v>
+                </c:pt>
+                <c:pt idx="6">
+                  <c:v>10</c:v>
+                </c:pt>
+                <c:pt idx="7">
+                  <c:v>0</c:v>
+                </c:pt>
+                <c:pt idx="8">
+                  <c:v>0</c:v>
+                </c:pt>
+                <c:pt idx="9">
+                  <c:v>0</c:v>
+                </c:pt>
+                <c:pt idx="10">
+                  <c:v>0</c:v>
+                </c:pt>
+                <c:pt idx="11">
+                  <c:v>0</c:v>
+                </c:pt>
+              </c:numCache>
+            </c:numRef>
+          </c:val>
+          <c:smooth val="0"/>
+        </c:ser>
+        <c:ser>
+          <c:idx val="1"/>
+          <c:order val="1"/>
+          <c:tx>
+            <c:strRef>
+              <c:f>Hoja1!$C$1</c:f>
+              <c:strCache>
+                <c:ptCount val="1"/>
+                <c:pt idx="0">
+                  <c:v>Análisis</c:v>
+                </c:pt>
+              </c:strCache>
+            </c:strRef>
+          </c:tx>
+          <c:cat>
+            <c:strRef>
+              <c:f>Hoja1!$A$2:$A$13</c:f>
+              <c:strCache>
+                <c:ptCount val="12"/>
+                <c:pt idx="0">
+                  <c:v>Inicio</c:v>
+                </c:pt>
+                <c:pt idx="1">
+                  <c:v>inicio</c:v>
+                </c:pt>
+                <c:pt idx="2">
+                  <c:v>inicio</c:v>
+                </c:pt>
+                <c:pt idx="3">
+                  <c:v>Elaboración</c:v>
+                </c:pt>
+                <c:pt idx="4">
+                  <c:v>Elaboración</c:v>
+                </c:pt>
+                <c:pt idx="5">
+                  <c:v>Elaboración</c:v>
+                </c:pt>
+                <c:pt idx="6">
+                  <c:v>Construcción</c:v>
+                </c:pt>
+                <c:pt idx="7">
+                  <c:v>Construcción</c:v>
+                </c:pt>
+                <c:pt idx="8">
+                  <c:v>Construcción</c:v>
+                </c:pt>
+                <c:pt idx="9">
+                  <c:v>Transición</c:v>
+                </c:pt>
+                <c:pt idx="10">
+                  <c:v>Transición</c:v>
+                </c:pt>
+                <c:pt idx="11">
+                  <c:v>Transición</c:v>
+                </c:pt>
+              </c:strCache>
+            </c:strRef>
+          </c:cat>
+          <c:val>
+            <c:numRef>
+              <c:f>Hoja1!$C$2:$C$13</c:f>
+              <c:numCache>
+                <c:formatCode>General</c:formatCode>
+                <c:ptCount val="12"/>
+                <c:pt idx="0">
+                  <c:v>10</c:v>
+                </c:pt>
+                <c:pt idx="1">
+                  <c:v>25</c:v>
+                </c:pt>
+                <c:pt idx="2">
+                  <c:v>35</c:v>
+                </c:pt>
+                <c:pt idx="3">
+                  <c:v>45</c:v>
+                </c:pt>
+                <c:pt idx="4">
+                  <c:v>40</c:v>
+                </c:pt>
+                <c:pt idx="5">
+                  <c:v>30</c:v>
+                </c:pt>
+                <c:pt idx="6">
+                  <c:v>20</c:v>
+                </c:pt>
+                <c:pt idx="7">
+                  <c:v>10</c:v>
+                </c:pt>
+                <c:pt idx="8">
+                  <c:v>0</c:v>
+                </c:pt>
+                <c:pt idx="9">
+                  <c:v>0</c:v>
+                </c:pt>
+                <c:pt idx="10">
+                  <c:v>0</c:v>
+                </c:pt>
+                <c:pt idx="11">
+                  <c:v>0</c:v>
+                </c:pt>
+              </c:numCache>
+            </c:numRef>
+          </c:val>
+          <c:smooth val="0"/>
+        </c:ser>
+        <c:ser>
+          <c:idx val="2"/>
+          <c:order val="2"/>
+          <c:tx>
+            <c:strRef>
+              <c:f>Hoja1!$D$1</c:f>
+              <c:strCache>
+                <c:ptCount val="1"/>
+                <c:pt idx="0">
+                  <c:v>Diseño</c:v>
+                </c:pt>
+              </c:strCache>
+            </c:strRef>
+          </c:tx>
+          <c:cat>
+            <c:strRef>
+              <c:f>Hoja1!$A$2:$A$13</c:f>
+              <c:strCache>
+                <c:ptCount val="12"/>
+                <c:pt idx="0">
+                  <c:v>Inicio</c:v>
+                </c:pt>
+                <c:pt idx="1">
+                  <c:v>inicio</c:v>
+                </c:pt>
+                <c:pt idx="2">
+                  <c:v>inicio</c:v>
+                </c:pt>
+                <c:pt idx="3">
+                  <c:v>Elaboración</c:v>
+                </c:pt>
+                <c:pt idx="4">
+                  <c:v>Elaboración</c:v>
+                </c:pt>
+                <c:pt idx="5">
+                  <c:v>Elaboración</c:v>
+                </c:pt>
+                <c:pt idx="6">
+                  <c:v>Construcción</c:v>
+                </c:pt>
+                <c:pt idx="7">
+                  <c:v>Construcción</c:v>
+                </c:pt>
+                <c:pt idx="8">
+                  <c:v>Construcción</c:v>
+                </c:pt>
+                <c:pt idx="9">
+                  <c:v>Transición</c:v>
+                </c:pt>
+                <c:pt idx="10">
+                  <c:v>Transición</c:v>
+                </c:pt>
+                <c:pt idx="11">
+                  <c:v>Transición</c:v>
+                </c:pt>
+              </c:strCache>
+            </c:strRef>
+          </c:cat>
+          <c:val>
+            <c:numRef>
+              <c:f>Hoja1!$D$2:$D$13</c:f>
+              <c:numCache>
+                <c:formatCode>General</c:formatCode>
+                <c:ptCount val="12"/>
+                <c:pt idx="0">
+                  <c:v>0</c:v>
+                </c:pt>
+                <c:pt idx="1">
+                  <c:v>5</c:v>
+                </c:pt>
+                <c:pt idx="2">
+                  <c:v>10</c:v>
+                </c:pt>
+                <c:pt idx="3">
+                  <c:v>15</c:v>
+                </c:pt>
+                <c:pt idx="4">
+                  <c:v>20</c:v>
+                </c:pt>
+                <c:pt idx="5">
+                  <c:v>30</c:v>
+                </c:pt>
+                <c:pt idx="6">
+                  <c:v>20</c:v>
+                </c:pt>
+                <c:pt idx="7">
+                  <c:v>10</c:v>
+                </c:pt>
+                <c:pt idx="8">
+                  <c:v>0</c:v>
+                </c:pt>
+                <c:pt idx="9">
+                  <c:v>0</c:v>
+                </c:pt>
+                <c:pt idx="10">
+                  <c:v>0</c:v>
+                </c:pt>
+                <c:pt idx="11">
+                  <c:v>0</c:v>
+                </c:pt>
+              </c:numCache>
+            </c:numRef>
+          </c:val>
+          <c:smooth val="0"/>
+        </c:ser>
+        <c:ser>
+          <c:idx val="3"/>
+          <c:order val="3"/>
+          <c:tx>
+            <c:strRef>
+              <c:f>Hoja1!$E$1</c:f>
+              <c:strCache>
+                <c:ptCount val="1"/>
+                <c:pt idx="0">
+                  <c:v>Implementación</c:v>
+                </c:pt>
+              </c:strCache>
+            </c:strRef>
+          </c:tx>
+          <c:cat>
+            <c:strRef>
+              <c:f>Hoja1!$A$2:$A$13</c:f>
+              <c:strCache>
+                <c:ptCount val="12"/>
+                <c:pt idx="0">
+                  <c:v>Inicio</c:v>
+                </c:pt>
+                <c:pt idx="1">
+                  <c:v>inicio</c:v>
+                </c:pt>
+                <c:pt idx="2">
+                  <c:v>inicio</c:v>
+                </c:pt>
+                <c:pt idx="3">
+                  <c:v>Elaboración</c:v>
+                </c:pt>
+                <c:pt idx="4">
+                  <c:v>Elaboración</c:v>
+                </c:pt>
+                <c:pt idx="5">
+                  <c:v>Elaboración</c:v>
+                </c:pt>
+                <c:pt idx="6">
+                  <c:v>Construcción</c:v>
+                </c:pt>
+                <c:pt idx="7">
+                  <c:v>Construcción</c:v>
+                </c:pt>
+                <c:pt idx="8">
+                  <c:v>Construcción</c:v>
+                </c:pt>
+                <c:pt idx="9">
+                  <c:v>Transición</c:v>
+                </c:pt>
+                <c:pt idx="10">
+                  <c:v>Transición</c:v>
+                </c:pt>
+                <c:pt idx="11">
+                  <c:v>Transición</c:v>
+                </c:pt>
+              </c:strCache>
+            </c:strRef>
+          </c:cat>
+          <c:val>
+            <c:numRef>
+              <c:f>Hoja1!$E$2:$E$13</c:f>
+              <c:numCache>
+                <c:formatCode>General</c:formatCode>
+                <c:ptCount val="12"/>
+                <c:pt idx="0">
+                  <c:v>0</c:v>
+                </c:pt>
+                <c:pt idx="1">
+                  <c:v>5</c:v>
+                </c:pt>
+                <c:pt idx="2">
+                  <c:v>10</c:v>
+                </c:pt>
+                <c:pt idx="3">
+                  <c:v>15</c:v>
+                </c:pt>
+                <c:pt idx="4">
+                  <c:v>20</c:v>
+                </c:pt>
+                <c:pt idx="5">
+                  <c:v>30</c:v>
+                </c:pt>
+                <c:pt idx="6">
+                  <c:v>30</c:v>
+                </c:pt>
+                <c:pt idx="7">
+                  <c:v>20</c:v>
+                </c:pt>
+                <c:pt idx="8">
+                  <c:v>10</c:v>
+                </c:pt>
+                <c:pt idx="9">
+                  <c:v>5</c:v>
+                </c:pt>
+                <c:pt idx="10">
+                  <c:v>0</c:v>
+                </c:pt>
+                <c:pt idx="11">
+                  <c:v>0</c:v>
+                </c:pt>
+              </c:numCache>
+            </c:numRef>
+          </c:val>
+          <c:smooth val="0"/>
+        </c:ser>
+        <c:ser>
+          <c:idx val="4"/>
+          <c:order val="4"/>
+          <c:tx>
+            <c:strRef>
+              <c:f>Hoja1!$F$1</c:f>
+              <c:strCache>
+                <c:ptCount val="1"/>
+                <c:pt idx="0">
+                  <c:v>Prueba</c:v>
+                </c:pt>
+              </c:strCache>
+            </c:strRef>
+          </c:tx>
+          <c:cat>
+            <c:strRef>
+              <c:f>Hoja1!$A$2:$A$13</c:f>
+              <c:strCache>
+                <c:ptCount val="12"/>
+                <c:pt idx="0">
+                  <c:v>Inicio</c:v>
+                </c:pt>
+                <c:pt idx="1">
+                  <c:v>inicio</c:v>
+                </c:pt>
+                <c:pt idx="2">
+                  <c:v>inicio</c:v>
+                </c:pt>
+                <c:pt idx="3">
+                  <c:v>Elaboración</c:v>
+                </c:pt>
+                <c:pt idx="4">
+                  <c:v>Elaboración</c:v>
+                </c:pt>
+                <c:pt idx="5">
+                  <c:v>Elaboración</c:v>
+                </c:pt>
+                <c:pt idx="6">
+                  <c:v>Construcción</c:v>
+                </c:pt>
+                <c:pt idx="7">
+                  <c:v>Construcción</c:v>
+                </c:pt>
+                <c:pt idx="8">
+                  <c:v>Construcción</c:v>
+                </c:pt>
+                <c:pt idx="9">
+                  <c:v>Transición</c:v>
+                </c:pt>
+                <c:pt idx="10">
+                  <c:v>Transición</c:v>
+                </c:pt>
+                <c:pt idx="11">
+                  <c:v>Transición</c:v>
+                </c:pt>
+              </c:strCache>
+            </c:strRef>
+          </c:cat>
+          <c:val>
+            <c:numRef>
+              <c:f>Hoja1!$F$2:$F$13</c:f>
+              <c:numCache>
+                <c:formatCode>General</c:formatCode>
+                <c:ptCount val="12"/>
+                <c:pt idx="0">
+                  <c:v>0</c:v>
+                </c:pt>
+                <c:pt idx="1">
+                  <c:v>0</c:v>
+                </c:pt>
+                <c:pt idx="2">
+                  <c:v>0</c:v>
+                </c:pt>
+                <c:pt idx="3">
+                  <c:v>5</c:v>
+                </c:pt>
+                <c:pt idx="4">
+                  <c:v>7</c:v>
+                </c:pt>
+                <c:pt idx="5">
+                  <c:v>10</c:v>
+                </c:pt>
+                <c:pt idx="6">
+                  <c:v>15</c:v>
+                </c:pt>
+                <c:pt idx="7">
+                  <c:v>10</c:v>
+                </c:pt>
+                <c:pt idx="8">
+                  <c:v>15</c:v>
+                </c:pt>
+                <c:pt idx="9">
+                  <c:v>20</c:v>
+                </c:pt>
+                <c:pt idx="10">
+                  <c:v>15</c:v>
+                </c:pt>
+                <c:pt idx="11">
+                  <c:v>10</c:v>
+                </c:pt>
+              </c:numCache>
+            </c:numRef>
+          </c:val>
+          <c:smooth val="0"/>
+        </c:ser>
+        <c:dLbls>
+          <c:showLegendKey val="0"/>
+          <c:showVal val="0"/>
+          <c:showCatName val="0"/>
+          <c:showSerName val="0"/>
+          <c:showPercent val="0"/>
+          <c:showBubbleSize val="0"/>
+        </c:dLbls>
+        <c:axId val="40692352"/>
+        <c:axId val="40694144"/>
+        <c:axId val="40681920"/>
+      </c:line3DChart>
+      <c:catAx>
+        <c:axId val="40692352"/>
+        <c:scaling>
+          <c:orientation val="minMax"/>
+        </c:scaling>
+        <c:delete val="0"/>
+        <c:axPos val="b"/>
+        <c:majorTickMark val="out"/>
+        <c:minorTickMark val="none"/>
+        <c:tickLblPos val="nextTo"/>
+        <c:crossAx val="40694144"/>
+        <c:crosses val="autoZero"/>
+        <c:auto val="1"/>
+        <c:lblAlgn val="ctr"/>
+        <c:lblOffset val="100"/>
+        <c:noMultiLvlLbl val="0"/>
+      </c:catAx>
+      <c:valAx>
+        <c:axId val="40694144"/>
+        <c:scaling>
+          <c:orientation val="minMax"/>
+        </c:scaling>
+        <c:delete val="0"/>
+        <c:axPos val="l"/>
+        <c:majorGridlines/>
+        <c:numFmt formatCode="General" sourceLinked="1"/>
+        <c:majorTickMark val="out"/>
+        <c:minorTickMark val="none"/>
+        <c:tickLblPos val="nextTo"/>
+        <c:crossAx val="40692352"/>
+        <c:crosses val="autoZero"/>
+        <c:crossBetween val="between"/>
+      </c:valAx>
+      <c:serAx>
+        <c:axId val="40681920"/>
+        <c:scaling>
+          <c:orientation val="minMax"/>
+        </c:scaling>
+        <c:delete val="0"/>
+        <c:axPos val="b"/>
+        <c:majorTickMark val="out"/>
+        <c:minorTickMark val="none"/>
+        <c:tickLblPos val="nextTo"/>
+        <c:crossAx val="40694144"/>
+        <c:crosses val="autoZero"/>
+      </c:serAx>
+    </c:plotArea>
+    <c:legend>
+      <c:legendPos val="r"/>
+      <c:overlay val="0"/>
+    </c:legend>
+    <c:plotVisOnly val="1"/>
+    <c:dispBlanksAs val="gap"/>
+    <c:showDLblsOverMax val="0"/>
+  </c:chart>
+  <c:externalData r:id="rId1">
+    <c:autoUpdate val="0"/>
+  </c:externalData>
+</c:chartSpace>
+</file>
+
 <file path=word/theme/theme1.xml><?xml version="1.0" encoding="utf-8"?>
 <a:theme xmlns:a="http://schemas.openxmlformats.org/drawingml/2006/main" name="Tema de Office">
   <a:themeElements>
@@ -8080,7 +8757,7 @@
 </file>
 
 <file path=customXml/itemProps1.xml><?xml version="1.0" encoding="utf-8"?>
-<ds:datastoreItem xmlns:ds="http://schemas.openxmlformats.org/officeDocument/2006/customXml" ds:itemID="{5B90F547-5722-48E4-850C-C597E79C2ECE}">
+<ds:datastoreItem xmlns:ds="http://schemas.openxmlformats.org/officeDocument/2006/customXml" ds:itemID="{F7EDA753-0646-4B31-AEC4-D7C684517694}">
   <ds:schemaRefs>
     <ds:schemaRef ds:uri="http://schemas.openxmlformats.org/officeDocument/2006/bibliography"/>
   </ds:schemaRefs>

</xml_diff>